<commit_message>
Update for separate socmed/archive watermark sizes
</commit_message>
<xml_diff>
--- a/Managing Photopoint Metadata.docx
+++ b/Managing Photopoint Metadata.docx
@@ -215,12 +215,12 @@
           <wp:inline distB="114300" distT="114300" distL="114300" distR="114300">
             <wp:extent cx="5731200" cy="4622800"/>
             <wp:effectExtent b="0" l="0" r="0" t="0"/>
-            <wp:docPr id="11" name="image11.png"/>
+            <wp:docPr id="11" name="image12.png"/>
             <a:graphic>
               <a:graphicData uri="http://schemas.openxmlformats.org/drawingml/2006/picture">
                 <pic:pic>
                   <pic:nvPicPr>
-                    <pic:cNvPr id="0" name="image11.png"/>
+                    <pic:cNvPr id="0" name="image12.png"/>
                     <pic:cNvPicPr preferRelativeResize="0"/>
                   </pic:nvPicPr>
                   <pic:blipFill>
@@ -297,12 +297,12 @@
           <wp:inline distB="114300" distT="114300" distL="114300" distR="114300">
             <wp:extent cx="4443413" cy="5262713"/>
             <wp:effectExtent b="0" l="0" r="0" t="0"/>
-            <wp:docPr id="2" name="image12.png"/>
+            <wp:docPr id="2" name="image13.png"/>
             <a:graphic>
               <a:graphicData uri="http://schemas.openxmlformats.org/drawingml/2006/picture">
                 <pic:pic>
                   <pic:nvPicPr>
-                    <pic:cNvPr id="0" name="image12.png"/>
+                    <pic:cNvPr id="0" name="image13.png"/>
                     <pic:cNvPicPr preferRelativeResize="0"/>
                   </pic:nvPicPr>
                   <pic:blipFill>
@@ -491,12 +491,12 @@
           <wp:inline distB="114300" distT="114300" distL="114300" distR="114300">
             <wp:extent cx="5476875" cy="3068538"/>
             <wp:effectExtent b="0" l="0" r="0" t="0"/>
-            <wp:docPr id="1" name="image5.png"/>
+            <wp:docPr id="1" name="image2.png"/>
             <a:graphic>
               <a:graphicData uri="http://schemas.openxmlformats.org/drawingml/2006/picture">
                 <pic:pic>
                   <pic:nvPicPr>
-                    <pic:cNvPr id="0" name="image5.png"/>
+                    <pic:cNvPr id="0" name="image2.png"/>
                     <pic:cNvPicPr preferRelativeResize="0"/>
                   </pic:nvPicPr>
                   <pic:blipFill>
@@ -606,12 +606,12 @@
           <wp:inline distB="114300" distT="114300" distL="114300" distR="114300">
             <wp:extent cx="4591050" cy="2428875"/>
             <wp:effectExtent b="0" l="0" r="0" t="0"/>
-            <wp:docPr id="10" name="image9.png"/>
+            <wp:docPr id="10" name="image5.png"/>
             <a:graphic>
               <a:graphicData uri="http://schemas.openxmlformats.org/drawingml/2006/picture">
                 <pic:pic>
                   <pic:nvPicPr>
-                    <pic:cNvPr id="0" name="image9.png"/>
+                    <pic:cNvPr id="0" name="image5.png"/>
                     <pic:cNvPicPr preferRelativeResize="0"/>
                   </pic:nvPicPr>
                   <pic:blipFill>
@@ -726,12 +726,12 @@
           <wp:inline distB="114300" distT="114300" distL="114300" distR="114300">
             <wp:extent cx="4067776" cy="5243513"/>
             <wp:effectExtent b="0" l="0" r="0" t="0"/>
-            <wp:docPr id="9" name="image14.png"/>
+            <wp:docPr id="9" name="image7.png"/>
             <a:graphic>
               <a:graphicData uri="http://schemas.openxmlformats.org/drawingml/2006/picture">
                 <pic:pic>
                   <pic:nvPicPr>
-                    <pic:cNvPr id="0" name="image14.png"/>
+                    <pic:cNvPr id="0" name="image7.png"/>
                     <pic:cNvPicPr preferRelativeResize="0"/>
                   </pic:nvPicPr>
                   <pic:blipFill>
@@ -828,7 +828,7 @@
         <w:rPr>
           <w:rtl w:val="0"/>
         </w:rPr>
-        <w:t xml:space="preserve">above), the size of social media files, and the text of the watermark (again, '</w:t>
+        <w:t xml:space="preserve">above), the size of social media files, the text of the watermark (again, '</w:t>
       </w:r>
       <w:r>
         <w:rPr>
@@ -841,7 +841,7 @@
         <w:rPr>
           <w:rtl w:val="0"/>
         </w:rPr>
-        <w:t xml:space="preserve">' will be automatically replaced with the photographer's name when the watermark is created).</w:t>
+        <w:t xml:space="preserve">' will be automatically replaced with the photographer's name when the watermark is created), and the size of the watermark text (in points). You can have different size text on social media and archive files if you like.</w:t>
       </w:r>
     </w:p>
     <w:p>
@@ -886,12 +886,12 @@
           <wp:inline distB="114300" distT="114300" distL="114300" distR="114300">
             <wp:extent cx="5731200" cy="1968500"/>
             <wp:effectExtent b="0" l="0" r="0" t="0"/>
-            <wp:docPr id="6" name="image3.png"/>
+            <wp:docPr id="6" name="image1.png"/>
             <a:graphic>
               <a:graphicData uri="http://schemas.openxmlformats.org/drawingml/2006/picture">
                 <pic:pic>
                   <pic:nvPicPr>
-                    <pic:cNvPr id="0" name="image3.png"/>
+                    <pic:cNvPr id="0" name="image1.png"/>
                     <pic:cNvPicPr preferRelativeResize="0"/>
                   </pic:nvPicPr>
                   <pic:blipFill>
@@ -1043,12 +1043,12 @@
           <wp:inline distB="114300" distT="114300" distL="114300" distR="114300">
             <wp:extent cx="2706874" cy="3367088"/>
             <wp:effectExtent b="0" l="0" r="0" t="0"/>
-            <wp:docPr id="13" name="image4.png"/>
+            <wp:docPr id="13" name="image10.png"/>
             <a:graphic>
               <a:graphicData uri="http://schemas.openxmlformats.org/drawingml/2006/picture">
                 <pic:pic>
                   <pic:nvPicPr>
-                    <pic:cNvPr id="0" name="image4.png"/>
+                    <pic:cNvPr id="0" name="image10.png"/>
                     <pic:cNvPicPr preferRelativeResize="0"/>
                   </pic:nvPicPr>
                   <pic:blipFill>
@@ -1136,12 +1136,12 @@
           <wp:inline distB="114300" distT="114300" distL="114300" distR="114300">
             <wp:extent cx="3178077" cy="2834929"/>
             <wp:effectExtent b="0" l="0" r="0" t="0"/>
-            <wp:docPr id="7" name="image13.png"/>
+            <wp:docPr id="7" name="image9.png"/>
             <a:graphic>
               <a:graphicData uri="http://schemas.openxmlformats.org/drawingml/2006/picture">
                 <pic:pic>
                   <pic:nvPicPr>
-                    <pic:cNvPr id="0" name="image13.png"/>
+                    <pic:cNvPr id="0" name="image9.png"/>
                     <pic:cNvPicPr preferRelativeResize="0"/>
                   </pic:nvPicPr>
                   <pic:blipFill>
@@ -1202,12 +1202,12 @@
           <wp:inline distB="114300" distT="114300" distL="114300" distR="114300">
             <wp:extent cx="4614863" cy="1073224"/>
             <wp:effectExtent b="0" l="0" r="0" t="0"/>
-            <wp:docPr id="3" name="image1.png"/>
+            <wp:docPr id="3" name="image6.png"/>
             <a:graphic>
               <a:graphicData uri="http://schemas.openxmlformats.org/drawingml/2006/picture">
                 <pic:pic>
                   <pic:nvPicPr>
-                    <pic:cNvPr id="0" name="image1.png"/>
+                    <pic:cNvPr id="0" name="image6.png"/>
                     <pic:cNvPicPr preferRelativeResize="0"/>
                   </pic:nvPicPr>
                   <pic:blipFill>
@@ -1258,12 +1258,12 @@
           <wp:inline distB="114300" distT="114300" distL="114300" distR="114300">
             <wp:extent cx="3252788" cy="2703616"/>
             <wp:effectExtent b="0" l="0" r="0" t="0"/>
-            <wp:docPr id="12" name="image2.png"/>
+            <wp:docPr id="12" name="image4.png"/>
             <a:graphic>
               <a:graphicData uri="http://schemas.openxmlformats.org/drawingml/2006/picture">
                 <pic:pic>
                   <pic:nvPicPr>
-                    <pic:cNvPr id="0" name="image2.png"/>
+                    <pic:cNvPr id="0" name="image4.png"/>
                     <pic:cNvPicPr preferRelativeResize="0"/>
                   </pic:nvPicPr>
                   <pic:blipFill>
@@ -1337,12 +1337,12 @@
           <wp:inline distB="114300" distT="114300" distL="114300" distR="114300">
             <wp:extent cx="3490913" cy="2181037"/>
             <wp:effectExtent b="0" l="0" r="0" t="0"/>
-            <wp:docPr id="5" name="image7.png"/>
+            <wp:docPr id="5" name="image3.png"/>
             <a:graphic>
               <a:graphicData uri="http://schemas.openxmlformats.org/drawingml/2006/picture">
                 <pic:pic>
                   <pic:nvPicPr>
-                    <pic:cNvPr id="0" name="image7.png"/>
+                    <pic:cNvPr id="0" name="image3.png"/>
                     <pic:cNvPicPr preferRelativeResize="0"/>
                   </pic:nvPicPr>
                   <pic:blipFill>
@@ -1403,12 +1403,12 @@
           <wp:inline distB="114300" distT="114300" distL="114300" distR="114300">
             <wp:extent cx="4645804" cy="5062538"/>
             <wp:effectExtent b="0" l="0" r="0" t="0"/>
-            <wp:docPr id="8" name="image8.png"/>
+            <wp:docPr id="8" name="image14.png"/>
             <a:graphic>
               <a:graphicData uri="http://schemas.openxmlformats.org/drawingml/2006/picture">
                 <pic:pic>
                   <pic:nvPicPr>
-                    <pic:cNvPr id="0" name="image8.png"/>
+                    <pic:cNvPr id="0" name="image14.png"/>
                     <pic:cNvPicPr preferRelativeResize="0"/>
                   </pic:nvPicPr>
                   <pic:blipFill>
@@ -1523,12 +1523,12 @@
           <wp:inline distB="114300" distT="114300" distL="114300" distR="114300">
             <wp:extent cx="5731200" cy="2921000"/>
             <wp:effectExtent b="0" l="0" r="0" t="0"/>
-            <wp:docPr id="4" name="image6.png"/>
+            <wp:docPr id="4" name="image11.png"/>
             <a:graphic>
               <a:graphicData uri="http://schemas.openxmlformats.org/drawingml/2006/picture">
                 <pic:pic>
                   <pic:nvPicPr>
-                    <pic:cNvPr id="0" name="image6.png"/>
+                    <pic:cNvPr id="0" name="image11.png"/>
                     <pic:cNvPicPr preferRelativeResize="0"/>
                   </pic:nvPicPr>
                   <pic:blipFill>
@@ -1615,12 +1615,12 @@
           <wp:inline distB="114300" distT="114300" distL="114300" distR="114300">
             <wp:extent cx="4588354" cy="3014663"/>
             <wp:effectExtent b="0" l="0" r="0" t="0"/>
-            <wp:docPr id="14" name="image10.png"/>
+            <wp:docPr id="14" name="image8.png"/>
             <a:graphic>
               <a:graphicData uri="http://schemas.openxmlformats.org/drawingml/2006/picture">
                 <pic:pic>
                   <pic:nvPicPr>
-                    <pic:cNvPr id="0" name="image10.png"/>
+                    <pic:cNvPr id="0" name="image8.png"/>
                     <pic:cNvPicPr preferRelativeResize="0"/>
                   </pic:nvPicPr>
                   <pic:blipFill>
@@ -2084,7 +2084,7 @@
       <w:pPr>
         <w:numPr>
           <w:ilvl w:val="0"/>
-          <w:numId w:val="4"/>
+          <w:numId w:val="5"/>
         </w:numPr>
         <w:ind w:left="720" w:hanging="360"/>
         <w:rPr>
@@ -2096,6 +2096,127 @@
           <w:rtl w:val="0"/>
         </w:rPr>
         <w:t xml:space="preserve">initialise the keywords with any tags that are already in the image being processed</w:t>
+      </w:r>
+    </w:p>
+    <w:p>
+      <w:pPr>
+        <w:numPr>
+          <w:ilvl w:val="0"/>
+          <w:numId w:val="5"/>
+        </w:numPr>
+        <w:ind w:left="720" w:hanging="360"/>
+        <w:rPr>
+          <w:u w:val="none"/>
+        </w:rPr>
+      </w:pPr>
+      <w:r>
+        <w:rPr>
+          <w:rtl w:val="0"/>
+        </w:rPr>
+        <w:t xml:space="preserve">corrected documentation in section 1 to refer to the "Member Uploads" folder rather than "Incoming"</w:t>
+      </w:r>
+    </w:p>
+    <w:p>
+      <w:pPr>
+        <w:numPr>
+          <w:ilvl w:val="0"/>
+          <w:numId w:val="5"/>
+        </w:numPr>
+        <w:ind w:left="720" w:hanging="360"/>
+        <w:rPr>
+          <w:u w:val="none"/>
+        </w:rPr>
+      </w:pPr>
+      <w:r>
+        <w:rPr>
+          <w:rtl w:val="0"/>
+        </w:rPr>
+        <w:t xml:space="preserve">added an option in section 3 "create_soc_med" to allow turning off the creation of social media resized files</w:t>
+      </w:r>
+    </w:p>
+    <w:p>
+      <w:pPr>
+        <w:numPr>
+          <w:ilvl w:val="0"/>
+          <w:numId w:val="5"/>
+        </w:numPr>
+        <w:ind w:left="720" w:hanging="360"/>
+        <w:rPr>
+          <w:u w:val="none"/>
+        </w:rPr>
+      </w:pPr>
+      <w:r>
+        <w:rPr>
+          <w:rtl w:val="0"/>
+        </w:rPr>
+        <w:t xml:space="preserve">set the Image.MAX_IMAGE_PIXELS limit to allow images as large as 1 gigapixel before the "decompression bomb" warning is triggered</w:t>
+      </w:r>
+    </w:p>
+    <w:p>
+      <w:pPr>
+        <w:rPr/>
+      </w:pPr>
+      <w:r>
+        <w:rPr>
+          <w:rtl w:val="0"/>
+        </w:rPr>
+      </w:r>
+    </w:p>
+    <w:p>
+      <w:pPr>
+        <w:pStyle w:val="Heading2"/>
+        <w:rPr/>
+      </w:pPr>
+      <w:bookmarkStart w:colFirst="0" w:colLast="0" w:name="_4s0uix8p0oh" w:id="14"/>
+      <w:bookmarkEnd w:id="14"/>
+      <w:r>
+        <w:rPr>
+          <w:rtl w:val="0"/>
+        </w:rPr>
+        <w:t xml:space="preserve">2023-05-28</w:t>
+      </w:r>
+    </w:p>
+    <w:p>
+      <w:pPr>
+        <w:numPr>
+          <w:ilvl w:val="0"/>
+          <w:numId w:val="1"/>
+        </w:numPr>
+        <w:ind w:left="720" w:hanging="360"/>
+        <w:rPr>
+          <w:u w:val="none"/>
+        </w:rPr>
+      </w:pPr>
+      <w:r>
+        <w:rPr>
+          <w:rtl w:val="0"/>
+        </w:rPr>
+        <w:t xml:space="preserve">updated to link to the master copy of the script on Github rather than an old Colab script</w:t>
+      </w:r>
+    </w:p>
+    <w:p>
+      <w:pPr>
+        <w:ind w:left="0" w:firstLine="0"/>
+        <w:rPr/>
+      </w:pPr>
+      <w:r>
+        <w:rPr>
+          <w:rtl w:val="0"/>
+        </w:rPr>
+      </w:r>
+    </w:p>
+    <w:p>
+      <w:pPr>
+        <w:pStyle w:val="Heading2"/>
+        <w:rPr/>
+      </w:pPr>
+      <w:bookmarkStart w:colFirst="0" w:colLast="0" w:name="_78i7nzkx4ihw" w:id="15"/>
+      <w:bookmarkEnd w:id="15"/>
+      <w:r>
+        <w:rPr>
+          <w:rtl w:val="0"/>
+        </w:rPr>
+        <w:t xml:space="preserve">2023-08-30</w:t>
       </w:r>
     </w:p>
     <w:p>
@@ -2113,85 +2234,7 @@
         <w:rPr>
           <w:rtl w:val="0"/>
         </w:rPr>
-        <w:t xml:space="preserve">corrected documentation in section 1 to refer to the "Member Uploads" folder rather than "Incoming"</w:t>
-      </w:r>
-    </w:p>
-    <w:p>
-      <w:pPr>
-        <w:numPr>
-          <w:ilvl w:val="0"/>
-          <w:numId w:val="4"/>
-        </w:numPr>
-        <w:ind w:left="720" w:hanging="360"/>
-        <w:rPr>
-          <w:u w:val="none"/>
-        </w:rPr>
-      </w:pPr>
-      <w:r>
-        <w:rPr>
-          <w:rtl w:val="0"/>
-        </w:rPr>
-        <w:t xml:space="preserve">added an option in section 3 "create_soc_med" to allow turning off the creation of social media resized files</w:t>
-      </w:r>
-    </w:p>
-    <w:p>
-      <w:pPr>
-        <w:numPr>
-          <w:ilvl w:val="0"/>
-          <w:numId w:val="4"/>
-        </w:numPr>
-        <w:ind w:left="720" w:hanging="360"/>
-        <w:rPr>
-          <w:u w:val="none"/>
-        </w:rPr>
-      </w:pPr>
-      <w:r>
-        <w:rPr>
-          <w:rtl w:val="0"/>
-        </w:rPr>
-        <w:t xml:space="preserve">set the Image.MAX_IMAGE_PIXELS limit to allow images as large as 1 gigapixel before the "decompression bomb" warning is triggered</w:t>
-      </w:r>
-    </w:p>
-    <w:p>
-      <w:pPr>
-        <w:rPr/>
-      </w:pPr>
-      <w:r>
-        <w:rPr>
-          <w:rtl w:val="0"/>
-        </w:rPr>
-      </w:r>
-    </w:p>
-    <w:p>
-      <w:pPr>
-        <w:pStyle w:val="Heading2"/>
-        <w:rPr/>
-      </w:pPr>
-      <w:bookmarkStart w:colFirst="0" w:colLast="0" w:name="_4s0uix8p0oh" w:id="14"/>
-      <w:bookmarkEnd w:id="14"/>
-      <w:r>
-        <w:rPr>
-          <w:rtl w:val="0"/>
-        </w:rPr>
-        <w:t xml:space="preserve">2023-05-28</w:t>
-      </w:r>
-    </w:p>
-    <w:p>
-      <w:pPr>
-        <w:numPr>
-          <w:ilvl w:val="0"/>
-          <w:numId w:val="1"/>
-        </w:numPr>
-        <w:ind w:left="720" w:hanging="360"/>
-        <w:rPr>
-          <w:u w:val="none"/>
-        </w:rPr>
-      </w:pPr>
-      <w:r>
-        <w:rPr>
-          <w:rtl w:val="0"/>
-        </w:rPr>
-        <w:t xml:space="preserve">updated to link to the master copy of the script on Github rather than an old Colab script</w:t>
+        <w:t xml:space="preserve">added options in section 3 to allow socmed and archive files to have different text sizes for the watermark</w:t>
       </w:r>
     </w:p>
     <w:sectPr>
@@ -2645,6 +2688,116 @@
       </w:rPr>
     </w:lvl>
   </w:abstractNum>
+  <w:abstractNum w:abstractNumId="5">
+    <w:lvl w:ilvl="0">
+      <w:start w:val="1"/>
+      <w:numFmt w:val="bullet"/>
+      <w:lvlText w:val="●"/>
+      <w:lvlJc w:val="left"/>
+      <w:pPr>
+        <w:ind w:left="720" w:hanging="360"/>
+      </w:pPr>
+      <w:rPr>
+        <w:u w:val="none"/>
+      </w:rPr>
+    </w:lvl>
+    <w:lvl w:ilvl="1">
+      <w:start w:val="1"/>
+      <w:numFmt w:val="bullet"/>
+      <w:lvlText w:val="○"/>
+      <w:lvlJc w:val="left"/>
+      <w:pPr>
+        <w:ind w:left="1440" w:hanging="360"/>
+      </w:pPr>
+      <w:rPr>
+        <w:u w:val="none"/>
+      </w:rPr>
+    </w:lvl>
+    <w:lvl w:ilvl="2">
+      <w:start w:val="1"/>
+      <w:numFmt w:val="bullet"/>
+      <w:lvlText w:val="■"/>
+      <w:lvlJc w:val="left"/>
+      <w:pPr>
+        <w:ind w:left="2160" w:hanging="360"/>
+      </w:pPr>
+      <w:rPr>
+        <w:u w:val="none"/>
+      </w:rPr>
+    </w:lvl>
+    <w:lvl w:ilvl="3">
+      <w:start w:val="1"/>
+      <w:numFmt w:val="bullet"/>
+      <w:lvlText w:val="●"/>
+      <w:lvlJc w:val="left"/>
+      <w:pPr>
+        <w:ind w:left="2880" w:hanging="360"/>
+      </w:pPr>
+      <w:rPr>
+        <w:u w:val="none"/>
+      </w:rPr>
+    </w:lvl>
+    <w:lvl w:ilvl="4">
+      <w:start w:val="1"/>
+      <w:numFmt w:val="bullet"/>
+      <w:lvlText w:val="○"/>
+      <w:lvlJc w:val="left"/>
+      <w:pPr>
+        <w:ind w:left="3600" w:hanging="360"/>
+      </w:pPr>
+      <w:rPr>
+        <w:u w:val="none"/>
+      </w:rPr>
+    </w:lvl>
+    <w:lvl w:ilvl="5">
+      <w:start w:val="1"/>
+      <w:numFmt w:val="bullet"/>
+      <w:lvlText w:val="■"/>
+      <w:lvlJc w:val="left"/>
+      <w:pPr>
+        <w:ind w:left="4320" w:hanging="360"/>
+      </w:pPr>
+      <w:rPr>
+        <w:u w:val="none"/>
+      </w:rPr>
+    </w:lvl>
+    <w:lvl w:ilvl="6">
+      <w:start w:val="1"/>
+      <w:numFmt w:val="bullet"/>
+      <w:lvlText w:val="●"/>
+      <w:lvlJc w:val="left"/>
+      <w:pPr>
+        <w:ind w:left="5040" w:hanging="360"/>
+      </w:pPr>
+      <w:rPr>
+        <w:u w:val="none"/>
+      </w:rPr>
+    </w:lvl>
+    <w:lvl w:ilvl="7">
+      <w:start w:val="1"/>
+      <w:numFmt w:val="bullet"/>
+      <w:lvlText w:val="○"/>
+      <w:lvlJc w:val="left"/>
+      <w:pPr>
+        <w:ind w:left="5760" w:hanging="360"/>
+      </w:pPr>
+      <w:rPr>
+        <w:u w:val="none"/>
+      </w:rPr>
+    </w:lvl>
+    <w:lvl w:ilvl="8">
+      <w:start w:val="1"/>
+      <w:numFmt w:val="bullet"/>
+      <w:lvlText w:val="■"/>
+      <w:lvlJc w:val="left"/>
+      <w:pPr>
+        <w:ind w:left="6480" w:hanging="360"/>
+      </w:pPr>
+      <w:rPr>
+        <w:u w:val="none"/>
+      </w:rPr>
+    </w:lvl>
+  </w:abstractNum>
   <w:num w:numId="1">
     <w:abstractNumId w:val="1"/>
   </w:num>
@@ -2656,6 +2809,9 @@
   </w:num>
   <w:num w:numId="4">
     <w:abstractNumId w:val="4"/>
+  </w:num>
+  <w:num w:numId="5">
+    <w:abstractNumId w:val="5"/>
   </w:num>
 </w:numbering>
 </file>

</xml_diff>